<commit_message>
Update Applescript to point to SampleDoc
</commit_message>
<xml_diff>
--- a/SampleDoc.docx
+++ b/SampleDoc.docx
@@ -4,13 +4,118 @@
   <w:body>
     <w:p>
       <w:pPr>
+        <w:pStyle w:val="Heading4"/>
+      </w:pPr>
+      <w:r>
+        <w:t>Instructions</w:t>
+      </w:r>
+    </w:p>
+    <w:p>
+      <w:pPr>
         <w:pStyle w:val="FirstParagraph"/>
       </w:pPr>
       <w:r>
-        <w:t>Copy your sample doc here. After making changes, commit your changes in git. A MS Compare file will be automatically created, along with a changes.html to show the changes.</w:t>
+        <w:t>Copy your sample doc</w:t>
+      </w:r>
+      <w:r>
+        <w:t>ument</w:t>
+      </w:r>
+      <w:r>
+        <w:t xml:space="preserve"> here. </w:t>
+      </w:r>
+      <w:r>
+        <w:t xml:space="preserve"> Add a ‘</w:t>
+      </w:r>
+      <w:proofErr w:type="spellStart"/>
+      <w:r>
+        <w:t>git</w:t>
+      </w:r>
+      <w:proofErr w:type="spellEnd"/>
+      <w:r>
+        <w:t xml:space="preserve"> hook’ in the .</w:t>
+      </w:r>
+      <w:proofErr w:type="spellStart"/>
+      <w:r>
+        <w:t>git</w:t>
+      </w:r>
+      <w:proofErr w:type="spellEnd"/>
+      <w:r>
+        <w:t>/hooks directory called ‘pre-commit’ (with no extension).  The file should have the following two lines:</w:t>
+      </w:r>
+    </w:p>
+    <w:p>
+      <w:pPr>
+        <w:spacing w:after="0"/>
+        <w:rPr>
+          <w:rFonts w:ascii="Arial" w:hAnsi="Arial"/>
+        </w:rPr>
+      </w:pPr>
+      <w:r>
+        <w:rPr>
+          <w:rFonts w:ascii="Arial" w:hAnsi="Arial"/>
+        </w:rPr>
+        <w:t>#!/bin/</w:t>
+      </w:r>
+      <w:proofErr w:type="spellStart"/>
+      <w:r>
+        <w:rPr>
+          <w:rFonts w:ascii="Arial" w:hAnsi="Arial"/>
+        </w:rPr>
+        <w:t>sh</w:t>
+      </w:r>
+      <w:proofErr w:type="spellEnd"/>
+    </w:p>
+    <w:p>
+      <w:pPr>
+        <w:spacing w:after="0"/>
+        <w:rPr>
+          <w:rFonts w:ascii="Arial" w:hAnsi="Arial"/>
+        </w:rPr>
+      </w:pPr>
+      <w:r>
+        <w:rPr>
+          <w:rFonts w:ascii="Arial" w:hAnsi="Arial"/>
+        </w:rPr>
+        <w:t>./makediff.sh</w:t>
+      </w:r>
+    </w:p>
+    <w:p>
+      <w:pPr>
+        <w:pStyle w:val="FirstParagraph"/>
+      </w:pPr>
+      <w:r>
+        <w:t>Make changes in MS Word, and c</w:t>
+      </w:r>
+      <w:r>
+        <w:t xml:space="preserve">ommit your changes in </w:t>
+      </w:r>
+      <w:proofErr w:type="spellStart"/>
+      <w:r>
+        <w:t>git</w:t>
+      </w:r>
+      <w:proofErr w:type="spellEnd"/>
+      <w:r>
+        <w:t xml:space="preserve">. </w:t>
+      </w:r>
+      <w:r>
+        <w:t xml:space="preserve">The script that is called in the </w:t>
+      </w:r>
+      <w:proofErr w:type="spellStart"/>
+      <w:r>
+        <w:t>git</w:t>
+      </w:r>
+      <w:proofErr w:type="spellEnd"/>
+      <w:r>
+        <w:t xml:space="preserve"> hook will automatically create an </w:t>
+      </w:r>
+      <w:r>
+        <w:t>MS Compare file</w:t>
       </w:r>
       <w:bookmarkStart w:id="0" w:name="_GoBack"/>
       <w:bookmarkEnd w:id="0"/>
+      <w:r>
+        <w:t>, along with a changes.html to show the changes.</w:t>
+      </w:r>
     </w:p>
     <w:sectPr>
       <w:pgSz w:w="12240" w:h="15840"/>
@@ -3011,7 +3116,7 @@
 </file>
 
 <file path=customXml/itemProps1.xml><?xml version="1.0" encoding="utf-8"?>
-<ds:datastoreItem xmlns:ds="http://schemas.openxmlformats.org/officeDocument/2006/customXml" ds:itemID="{6258E2BE-1ECA-A14F-9881-020B6C56C0AD}">
+<ds:datastoreItem xmlns:ds="http://schemas.openxmlformats.org/officeDocument/2006/customXml" ds:itemID="{65C28B6F-FC33-1B4A-8538-DC7E59020AEE}">
   <ds:schemaRefs>
     <ds:schemaRef ds:uri="http://schemas.openxmlformats.org/officeDocument/2006/bibliography"/>
   </ds:schemaRefs>

</xml_diff>

<commit_message>
Pass argument to applescript for document name
</commit_message>
<xml_diff>
--- a/SampleDoc.docx
+++ b/SampleDoc.docx
@@ -81,10 +81,42 @@
     </w:p>
     <w:p>
       <w:pPr>
-        <w:pStyle w:val="FirstParagraph"/>
-      </w:pPr>
+        <w:spacing w:after="0"/>
+        <w:rPr>
+          <w:rFonts w:ascii="Arial" w:hAnsi="Arial"/>
+        </w:rPr>
+      </w:pPr>
+    </w:p>
+    <w:p>
+      <w:pPr>
+        <w:pStyle w:val="BodyText"/>
+      </w:pPr>
+      <w:bookmarkStart w:id="0" w:name="_GoBack"/>
       <w:r>
-        <w:t>Make changes in MS Word, and c</w:t>
+        <w:t>Change “</w:t>
+      </w:r>
+      <w:proofErr w:type="spellStart"/>
+      <w:r>
+        <w:t>SampleDoc</w:t>
+      </w:r>
+      <w:proofErr w:type="spellEnd"/>
+      <w:r>
+        <w:t>” in makediff.sh file to the name of your document.</w:t>
+      </w:r>
+    </w:p>
+    <w:bookmarkEnd w:id="0"/>
+    <w:p>
+      <w:pPr>
+        <w:pStyle w:val="BodyText"/>
+      </w:pPr>
+      <w:r>
+        <w:t xml:space="preserve">Make changes </w:t>
+      </w:r>
+      <w:r>
+        <w:t>in</w:t>
+      </w:r>
+      <w:r>
+        <w:t xml:space="preserve"> MS Word, and c</w:t>
       </w:r>
       <w:r>
         <w:t xml:space="preserve">ommit your changes in </w:t>
@@ -109,12 +141,7 @@
         <w:t xml:space="preserve"> hook will automatically create an </w:t>
       </w:r>
       <w:r>
-        <w:t>MS Compare file</w:t>
-      </w:r>
-      <w:bookmarkStart w:id="0" w:name="_GoBack"/>
-      <w:bookmarkEnd w:id="0"/>
-      <w:r>
-        <w:t>, along with a changes.html to show the changes.</w:t>
+        <w:t>MS Compare file, along with a changes.html to show the changes.</w:t>
       </w:r>
     </w:p>
     <w:sectPr>
@@ -3116,7 +3143,7 @@
 </file>
 
 <file path=customXml/itemProps1.xml><?xml version="1.0" encoding="utf-8"?>
-<ds:datastoreItem xmlns:ds="http://schemas.openxmlformats.org/officeDocument/2006/customXml" ds:itemID="{65C28B6F-FC33-1B4A-8538-DC7E59020AEE}">
+<ds:datastoreItem xmlns:ds="http://schemas.openxmlformats.org/officeDocument/2006/customXml" ds:itemID="{DE0279F6-B8E1-BE43-960E-8BCCC892F1BC}">
   <ds:schemaRefs>
     <ds:schemaRef ds:uri="http://schemas.openxmlformats.org/officeDocument/2006/bibliography"/>
   </ds:schemaRefs>

</xml_diff>